<commit_message>
Added the begininng of the report to the Github
</commit_message>
<xml_diff>
--- a/FiniteStates and Rules.docx
+++ b/FiniteStates and Rules.docx
@@ -314,7 +314,323 @@
         <w:rPr>
           <w:sz w:val="24"/>
         </w:rPr>
-        <w:t>Dictionary&lt;Game</w:t>
+        <w:t>Dictionary&lt;GameObject, float&gt;</w:t>
+      </w:r>
+      <w:r>
+        <w:rPr>
+          <w:sz w:val="24"/>
+        </w:rPr>
+        <w:t xml:space="preserve"> GetTargetsFound</w:t>
+      </w:r>
+      <w:r>
+        <w:rPr>
+          <w:sz w:val="24"/>
+        </w:rPr>
+        <w:br/>
+      </w:r>
+      <w:r>
+        <w:rPr>
+          <w:sz w:val="24"/>
+        </w:rPr>
+        <w:t>Dictionary&lt;GameObject, float&gt;</w:t>
+      </w:r>
+      <w:r>
+        <w:rPr>
+          <w:sz w:val="24"/>
+        </w:rPr>
+        <w:t xml:space="preserve"> GetConsumablesFound</w:t>
+      </w:r>
+    </w:p>
+    <w:p>
+      <w:pPr>
+        <w:rPr>
+          <w:sz w:val="24"/>
+        </w:rPr>
+      </w:pPr>
+      <w:r>
+        <w:rPr>
+          <w:sz w:val="24"/>
+        </w:rPr>
+        <w:t>Rules:</w:t>
+      </w:r>
+      <w:r>
+        <w:rPr>
+          <w:sz w:val="24"/>
+        </w:rPr>
+        <w:br/>
+      </w:r>
+      <w:r>
+        <w:rPr>
+          <w:b/>
+          <w:i/>
+          <w:sz w:val="24"/>
+          <w:u w:val="single"/>
+        </w:rPr>
+        <w:t>Idle</w:t>
+      </w:r>
+      <w:r>
+        <w:rPr>
+          <w:sz w:val="24"/>
+        </w:rPr>
+        <w:t xml:space="preserve"> – when it starts and when it kills all tanks</w:t>
+      </w:r>
+      <w:r>
+        <w:rPr>
+          <w:sz w:val="24"/>
+        </w:rPr>
+        <w:br/>
+      </w:r>
+      <w:r>
+        <w:rPr>
+          <w:sz w:val="24"/>
+          <w:u w:val="single"/>
+        </w:rPr>
+        <w:t>Patrol</w:t>
+      </w:r>
+      <w:r>
+        <w:rPr>
+          <w:sz w:val="24"/>
+        </w:rPr>
+        <w:t xml:space="preserve"> </w:t>
+      </w:r>
+      <w:r>
+        <w:rPr>
+          <w:sz w:val="24"/>
+        </w:rPr>
+        <w:t>–</w:t>
+      </w:r>
+      <w:r>
+        <w:rPr>
+          <w:sz w:val="24"/>
+        </w:rPr>
+        <w:t xml:space="preserve"> </w:t>
+      </w:r>
+      <w:r>
+        <w:rPr>
+          <w:sz w:val="24"/>
+        </w:rPr>
+        <w:t>GetTargetsFound</w:t>
+      </w:r>
+      <w:r>
+        <w:rPr>
+          <w:sz w:val="24"/>
+        </w:rPr>
+        <w:t xml:space="preserve"> = 0</w:t>
+      </w:r>
+      <w:r>
+        <w:rPr>
+          <w:sz w:val="24"/>
+        </w:rPr>
+        <w:t xml:space="preserve">, </w:t>
+      </w:r>
+      <w:r>
+        <w:rPr>
+          <w:sz w:val="24"/>
+        </w:rPr>
+        <w:t>GetConsumablesFound</w:t>
+      </w:r>
+      <w:r>
+        <w:rPr>
+          <w:sz w:val="24"/>
+        </w:rPr>
+        <w:t xml:space="preserve"> = 0</w:t>
+      </w:r>
+      <w:r>
+        <w:rPr>
+          <w:sz w:val="24"/>
+        </w:rPr>
+        <w:t>, GetFuel &gt; 50</w:t>
+      </w:r>
+      <w:r>
+        <w:rPr>
+          <w:sz w:val="24"/>
+        </w:rPr>
+        <w:t>,</w:t>
+      </w:r>
+      <w:r>
+        <w:rPr>
+          <w:sz w:val="24"/>
+        </w:rPr>
+        <w:t xml:space="preserve"> </w:t>
+      </w:r>
+      <w:r>
+        <w:rPr>
+          <w:sz w:val="24"/>
+        </w:rPr>
+        <w:t>!DefendBase</w:t>
+      </w:r>
+      <w:r>
+        <w:rPr>
+          <w:sz w:val="24"/>
+        </w:rPr>
+        <w:br/>
+      </w:r>
+      <w:r>
+        <w:rPr>
+          <w:sz w:val="24"/>
+          <w:u w:val="single"/>
+        </w:rPr>
+        <w:t>Attack</w:t>
+      </w:r>
+      <w:r>
+        <w:rPr>
+          <w:sz w:val="24"/>
+          <w:u w:val="single"/>
+        </w:rPr>
+        <w:t>Enemy</w:t>
+      </w:r>
+      <w:r>
+        <w:rPr>
+          <w:sz w:val="24"/>
+        </w:rPr>
+        <w:t xml:space="preserve"> </w:t>
+      </w:r>
+      <w:r>
+        <w:rPr>
+          <w:sz w:val="24"/>
+        </w:rPr>
+        <w:t xml:space="preserve">- </w:t>
+      </w:r>
+      <w:r>
+        <w:rPr>
+          <w:sz w:val="24"/>
+        </w:rPr>
+        <w:t>GetTargetsFound &gt; 0</w:t>
+      </w:r>
+      <w:r>
+        <w:rPr>
+          <w:sz w:val="24"/>
+        </w:rPr>
+        <w:t>,</w:t>
+      </w:r>
+      <w:r>
+        <w:rPr>
+          <w:sz w:val="24"/>
+        </w:rPr>
+        <w:t xml:space="preserve"> </w:t>
+      </w:r>
+      <w:r>
+        <w:rPr>
+          <w:sz w:val="24"/>
+        </w:rPr>
+        <w:t>GetFuel &gt; 50%</w:t>
+      </w:r>
+      <w:r>
+        <w:rPr>
+          <w:sz w:val="24"/>
+        </w:rPr>
+        <w:t>, GetHealth &gt; 50%, GetAmmo &gt; 50%</w:t>
+      </w:r>
+      <w:r>
+        <w:rPr>
+          <w:sz w:val="24"/>
+        </w:rPr>
+        <w:t xml:space="preserve"> </w:t>
+      </w:r>
+      <w:r>
+        <w:rPr>
+          <w:sz w:val="24"/>
+        </w:rPr>
+        <w:br/>
+      </w:r>
+      <w:r>
+        <w:rPr>
+          <w:sz w:val="24"/>
+          <w:u w:val="single"/>
+        </w:rPr>
+        <w:t>F</w:t>
+      </w:r>
+      <w:r>
+        <w:rPr>
+          <w:sz w:val="24"/>
+          <w:u w:val="single"/>
+        </w:rPr>
+        <w:t>indCover</w:t>
+      </w:r>
+      <w:r>
+        <w:rPr>
+          <w:sz w:val="24"/>
+        </w:rPr>
+        <w:t xml:space="preserve"> – GetTargetsFound &gt; 0,</w:t>
+      </w:r>
+      <w:r>
+        <w:rPr>
+          <w:sz w:val="24"/>
+        </w:rPr>
+        <w:t xml:space="preserve"> </w:t>
+      </w:r>
+      <w:r>
+        <w:rPr>
+          <w:sz w:val="24"/>
+        </w:rPr>
+        <w:t xml:space="preserve">GetFuel </w:t>
+      </w:r>
+      <w:r>
+        <w:rPr>
+          <w:sz w:val="24"/>
+        </w:rPr>
+        <w:t>&lt;</w:t>
+      </w:r>
+      <w:r>
+        <w:rPr>
+          <w:sz w:val="24"/>
+        </w:rPr>
+        <w:t xml:space="preserve"> 50%</w:t>
+      </w:r>
+      <w:r>
+        <w:rPr>
+          <w:sz w:val="24"/>
+        </w:rPr>
+        <w:t xml:space="preserve"> or </w:t>
+      </w:r>
+      <w:r>
+        <w:rPr>
+          <w:sz w:val="24"/>
+        </w:rPr>
+        <w:t>GetHealth &lt; 50%</w:t>
+      </w:r>
+      <w:r>
+        <w:rPr>
+          <w:sz w:val="24"/>
+        </w:rPr>
+        <w:t xml:space="preserve"> or</w:t>
+      </w:r>
+      <w:r>
+        <w:rPr>
+          <w:sz w:val="24"/>
+        </w:rPr>
+        <w:t xml:space="preserve"> GetAmmo &lt; 50%</w:t>
+      </w:r>
+      <w:r>
+        <w:rPr>
+          <w:sz w:val="24"/>
+        </w:rPr>
+        <w:t xml:space="preserve"> (ONLY if it’s in AttackEnemy state)</w:t>
+      </w:r>
+      <w:r>
+        <w:rPr>
+          <w:sz w:val="24"/>
+        </w:rPr>
+        <w:br/>
+      </w:r>
+      <w:r>
+        <w:rPr>
+          <w:sz w:val="24"/>
+          <w:u w:val="single"/>
+        </w:rPr>
+        <w:t>CollectConsumables</w:t>
+      </w:r>
+      <w:r>
+        <w:rPr>
+          <w:sz w:val="24"/>
+        </w:rPr>
+        <w:t xml:space="preserve"> – depends on FindCover state</w:t>
+      </w:r>
+      <w:r>
+        <w:rPr>
+          <w:sz w:val="24"/>
+        </w:rPr>
+        <w:t xml:space="preserve"> or Patrol state</w:t>
       </w:r>
       <w:bookmarkStart w:id="0" w:name="_GoBack"/>
       <w:bookmarkEnd w:id="0"/>
@@ -322,31 +638,28 @@
         <w:rPr>
           <w:sz w:val="24"/>
         </w:rPr>
-        <w:t>Object, float&gt;</w:t>
-      </w:r>
-      <w:r>
-        <w:rPr>
-          <w:sz w:val="24"/>
-        </w:rPr>
-        <w:t xml:space="preserve"> GetTargetsFound</w:t>
-      </w:r>
-      <w:r>
-        <w:rPr>
-          <w:sz w:val="24"/>
-        </w:rPr>
-        <w:br/>
-      </w:r>
-      <w:r>
-        <w:rPr>
-          <w:sz w:val="24"/>
-        </w:rPr>
-        <w:t>Dictionary&lt;GameObject, float&gt;</w:t>
-      </w:r>
-      <w:r>
-        <w:rPr>
-          <w:sz w:val="24"/>
-        </w:rPr>
-        <w:t xml:space="preserve"> GetConsumablesFound</w:t>
+        <w:br/>
+      </w:r>
+      <w:proofErr w:type="spellStart"/>
+      <w:r>
+        <w:rPr>
+          <w:sz w:val="24"/>
+          <w:u w:val="single"/>
+        </w:rPr>
+        <w:t>DefendBase</w:t>
+      </w:r>
+      <w:proofErr w:type="spellEnd"/>
+      <w:r>
+        <w:rPr>
+          <w:sz w:val="24"/>
+        </w:rPr>
+        <w:t xml:space="preserve"> – if the base health is under 20% and is being attacked by an enemy tank, </w:t>
+      </w:r>
+      <w:r>
+        <w:rPr>
+          <w:sz w:val="24"/>
+        </w:rPr>
+        <w:br/>
       </w:r>
     </w:p>
     <w:p>
@@ -355,352 +668,31 @@
           <w:sz w:val="24"/>
         </w:rPr>
       </w:pPr>
-      <w:r>
-        <w:rPr>
-          <w:sz w:val="24"/>
-        </w:rPr>
-        <w:t>Rules:</w:t>
-      </w:r>
-      <w:r>
-        <w:rPr>
-          <w:sz w:val="24"/>
-        </w:rPr>
-        <w:br/>
-      </w:r>
-      <w:r>
-        <w:rPr>
-          <w:b/>
-          <w:i/>
-          <w:sz w:val="24"/>
-          <w:u w:val="single"/>
-        </w:rPr>
-        <w:t>Idle</w:t>
-      </w:r>
-      <w:r>
-        <w:rPr>
-          <w:sz w:val="24"/>
-        </w:rPr>
-        <w:t xml:space="preserve"> – when it starts and when it kills all tanks</w:t>
-      </w:r>
-      <w:r>
-        <w:rPr>
-          <w:sz w:val="24"/>
-        </w:rPr>
-        <w:br/>
-      </w:r>
-      <w:r>
-        <w:rPr>
-          <w:sz w:val="24"/>
-          <w:u w:val="single"/>
-        </w:rPr>
-        <w:t>Patrol</w:t>
-      </w:r>
-      <w:r>
-        <w:rPr>
-          <w:sz w:val="24"/>
-        </w:rPr>
-        <w:t xml:space="preserve"> </w:t>
-      </w:r>
-      <w:r>
-        <w:rPr>
-          <w:sz w:val="24"/>
-        </w:rPr>
-        <w:t>–</w:t>
-      </w:r>
-      <w:r>
-        <w:rPr>
-          <w:sz w:val="24"/>
-        </w:rPr>
-        <w:t xml:space="preserve"> </w:t>
-      </w:r>
-      <w:r>
-        <w:rPr>
-          <w:sz w:val="24"/>
-        </w:rPr>
-        <w:t>GetTargetsFound</w:t>
-      </w:r>
-      <w:r>
-        <w:rPr>
-          <w:sz w:val="24"/>
-        </w:rPr>
-        <w:t xml:space="preserve"> = 0</w:t>
-      </w:r>
-      <w:r>
-        <w:rPr>
-          <w:sz w:val="24"/>
-        </w:rPr>
-        <w:t xml:space="preserve">, </w:t>
-      </w:r>
-      <w:r>
-        <w:rPr>
-          <w:sz w:val="24"/>
-        </w:rPr>
-        <w:t>GetConsumablesFound</w:t>
-      </w:r>
-      <w:r>
-        <w:rPr>
-          <w:sz w:val="24"/>
-        </w:rPr>
-        <w:t xml:space="preserve"> = 0</w:t>
-      </w:r>
-      <w:r>
-        <w:rPr>
-          <w:sz w:val="24"/>
-        </w:rPr>
-        <w:t>, GetFuel &gt; 50</w:t>
-      </w:r>
-      <w:r>
-        <w:rPr>
-          <w:sz w:val="24"/>
-        </w:rPr>
-        <w:t>,</w:t>
-      </w:r>
-      <w:r>
-        <w:rPr>
-          <w:sz w:val="24"/>
-        </w:rPr>
-        <w:t xml:space="preserve"> </w:t>
-      </w:r>
-      <w:r>
-        <w:rPr>
-          <w:sz w:val="24"/>
-        </w:rPr>
-        <w:t>!DefendBase</w:t>
-      </w:r>
-      <w:r>
-        <w:rPr>
-          <w:sz w:val="24"/>
-        </w:rPr>
-        <w:br/>
-      </w:r>
-      <w:r>
-        <w:rPr>
-          <w:sz w:val="24"/>
-          <w:u w:val="single"/>
-        </w:rPr>
-        <w:t>Attack</w:t>
-      </w:r>
-      <w:r>
-        <w:rPr>
-          <w:sz w:val="24"/>
-          <w:u w:val="single"/>
-        </w:rPr>
-        <w:t>Enemy</w:t>
-      </w:r>
-      <w:r>
-        <w:rPr>
-          <w:sz w:val="24"/>
-        </w:rPr>
-        <w:t xml:space="preserve"> </w:t>
-      </w:r>
-      <w:r>
-        <w:rPr>
-          <w:sz w:val="24"/>
-        </w:rPr>
-        <w:t xml:space="preserve">- </w:t>
-      </w:r>
-      <w:r>
-        <w:rPr>
-          <w:sz w:val="24"/>
-        </w:rPr>
-        <w:t>GetTargetsFound &gt; 0</w:t>
-      </w:r>
-      <w:r>
-        <w:rPr>
-          <w:sz w:val="24"/>
-        </w:rPr>
-        <w:t>,</w:t>
-      </w:r>
-      <w:r>
-        <w:rPr>
-          <w:sz w:val="24"/>
-        </w:rPr>
-        <w:t xml:space="preserve"> </w:t>
-      </w:r>
-      <w:r>
-        <w:rPr>
-          <w:sz w:val="24"/>
-        </w:rPr>
-        <w:t>GetFuel &gt; 50%</w:t>
-      </w:r>
-      <w:r>
-        <w:rPr>
-          <w:sz w:val="24"/>
-        </w:rPr>
-        <w:t>, GetHealth &gt; 50%, GetAmmo &gt; 50%</w:t>
-      </w:r>
-      <w:r>
-        <w:rPr>
-          <w:sz w:val="24"/>
-        </w:rPr>
-        <w:t xml:space="preserve"> (Kamikaze Tank </w:t>
-      </w:r>
-      <w:r>
-        <w:rPr>
-          <w:sz w:val="24"/>
-        </w:rPr>
-        <w:t>always attack no matter what</w:t>
-      </w:r>
-      <w:r>
-        <w:rPr>
-          <w:sz w:val="24"/>
-        </w:rPr>
-        <w:t>)</w:t>
-      </w:r>
-      <w:r>
-        <w:rPr>
-          <w:sz w:val="24"/>
-        </w:rPr>
-        <w:br/>
-      </w:r>
-      <w:r>
-        <w:rPr>
-          <w:sz w:val="24"/>
-          <w:u w:val="single"/>
-        </w:rPr>
-        <w:t>F</w:t>
-      </w:r>
-      <w:r>
-        <w:rPr>
-          <w:sz w:val="24"/>
-          <w:u w:val="single"/>
-        </w:rPr>
-        <w:t>indCover</w:t>
-      </w:r>
-      <w:r>
-        <w:rPr>
-          <w:sz w:val="24"/>
-        </w:rPr>
-        <w:t xml:space="preserve"> – GetTargetsFound &gt; 0,</w:t>
-      </w:r>
-      <w:r>
-        <w:rPr>
-          <w:sz w:val="24"/>
-        </w:rPr>
-        <w:t xml:space="preserve"> </w:t>
-      </w:r>
-      <w:r>
-        <w:rPr>
-          <w:sz w:val="24"/>
-        </w:rPr>
-        <w:t xml:space="preserve">GetFuel </w:t>
-      </w:r>
-      <w:r>
-        <w:rPr>
-          <w:sz w:val="24"/>
-        </w:rPr>
-        <w:t>&lt;</w:t>
-      </w:r>
-      <w:r>
-        <w:rPr>
-          <w:sz w:val="24"/>
-        </w:rPr>
-        <w:t xml:space="preserve"> 50%</w:t>
-      </w:r>
-      <w:r>
-        <w:rPr>
-          <w:sz w:val="24"/>
-        </w:rPr>
-        <w:t xml:space="preserve"> or </w:t>
-      </w:r>
-      <w:r>
-        <w:rPr>
-          <w:sz w:val="24"/>
-        </w:rPr>
-        <w:t xml:space="preserve">GetHealth </w:t>
-      </w:r>
-      <w:r>
-        <w:rPr>
-          <w:sz w:val="24"/>
-        </w:rPr>
-        <w:t>&lt;</w:t>
-      </w:r>
-      <w:r>
-        <w:rPr>
-          <w:sz w:val="24"/>
-        </w:rPr>
-        <w:t xml:space="preserve"> 50%</w:t>
-      </w:r>
-      <w:r>
-        <w:rPr>
-          <w:sz w:val="24"/>
-        </w:rPr>
-        <w:t xml:space="preserve"> or</w:t>
-      </w:r>
-      <w:r>
-        <w:rPr>
-          <w:sz w:val="24"/>
-        </w:rPr>
-        <w:t xml:space="preserve"> GetAmmo </w:t>
-      </w:r>
-      <w:r>
-        <w:rPr>
-          <w:sz w:val="24"/>
-        </w:rPr>
-        <w:t>&lt;</w:t>
-      </w:r>
-      <w:r>
-        <w:rPr>
-          <w:sz w:val="24"/>
-        </w:rPr>
-        <w:t xml:space="preserve"> 50%</w:t>
-      </w:r>
-      <w:r>
-        <w:rPr>
-          <w:sz w:val="24"/>
-        </w:rPr>
-        <w:t xml:space="preserve"> (ONLY if it’s in AttackEnemy state)</w:t>
-      </w:r>
-      <w:r>
-        <w:rPr>
-          <w:sz w:val="24"/>
-        </w:rPr>
-        <w:br/>
+    </w:p>
+    <w:p>
+      <w:pPr>
+        <w:rPr>
+          <w:sz w:val="24"/>
+        </w:rPr>
+      </w:pPr>
+      <w:r>
+        <w:rPr>
+          <w:sz w:val="24"/>
+        </w:rPr>
+        <w:t>(Kamikaze Tank always attack no matter what)</w:t>
+      </w:r>
+    </w:p>
+    <w:p>
+      <w:pPr>
+        <w:rPr>
+          <w:sz w:val="24"/>
+        </w:rPr>
+      </w:pPr>
+      <w:r>
+        <w:rPr>
+          <w:sz w:val="24"/>
+        </w:rPr>
         <w:t>(Resourceful tank that always checks for consumables)</w:t>
-      </w:r>
-      <w:r>
-        <w:rPr>
-          <w:sz w:val="24"/>
-        </w:rPr>
-        <w:br/>
-      </w:r>
-      <w:r>
-        <w:rPr>
-          <w:sz w:val="24"/>
-          <w:u w:val="single"/>
-        </w:rPr>
-        <w:t>CollectConsumables</w:t>
-      </w:r>
-      <w:r>
-        <w:rPr>
-          <w:sz w:val="24"/>
-        </w:rPr>
-        <w:t xml:space="preserve"> – depends on FindCover state</w:t>
-      </w:r>
-      <w:r>
-        <w:rPr>
-          <w:sz w:val="24"/>
-        </w:rPr>
-        <w:br/>
-      </w:r>
-      <w:r>
-        <w:rPr>
-          <w:sz w:val="24"/>
-          <w:u w:val="single"/>
-        </w:rPr>
-        <w:t>DefendBase</w:t>
-      </w:r>
-      <w:r>
-        <w:rPr>
-          <w:sz w:val="24"/>
-        </w:rPr>
-        <w:t xml:space="preserve"> – if the base health is under 20% and is being attacked by an enemy tank, </w:t>
-      </w:r>
-      <w:r>
-        <w:rPr>
-          <w:sz w:val="24"/>
-        </w:rPr>
-        <w:br/>
       </w:r>
       <w:r>
         <w:rPr>
@@ -1383,6 +1375,7 @@
   <w:style w:type="character" w:default="1" w:styleId="DefaultParagraphFont">
     <w:name w:val="Default Paragraph Font"/>
     <w:uiPriority w:val="1"/>
+    <w:semiHidden/>
     <w:unhideWhenUsed/>
   </w:style>
   <w:style w:type="table" w:default="1" w:styleId="TableNormal">

</xml_diff>